<commit_message>
Non technical V 3
Non technical presentation (3rd iteration)
</commit_message>
<xml_diff>
--- a/PresentationScript.docx
+++ b/PresentationScript.docx
@@ -15,7 +15,10 @@
         <w:t xml:space="preserve"> one of my favorite subjects</w:t>
       </w:r>
       <w:r>
-        <w:t>: languages, and more specifically, or not so specific, the evolution of language.  This is a huge topic, but I’ll try to just give a general overview with some examples to demonstrate my point.</w:t>
+        <w:t>: languages, and more specifically, or not so specific, the evolution of language.  This is a huge topic, but I’ll try to just give a general overview with some examples to demonstrate my point</w:t>
+      </w:r>
+      <w:r>
+        <w:t>.</w:t>
       </w:r>
     </w:p>
     <w:p>
@@ -63,7 +66,12 @@
     </w:p>
     <w:p>
       <w:r>
-        <w:t>Many linguists, archaeologists, anthropologists and geneticists have uncovered evidence that Indo-European language spread from the area in red</w:t>
+        <w:t xml:space="preserve">Many linguists, </w:t>
+      </w:r>
+      <w:bookmarkStart w:id="0" w:name="_GoBack"/>
+      <w:bookmarkEnd w:id="0"/>
+      <w:r>
+        <w:t>archaeologists, anthropologists and geneticists have uncovered evidence that Indo-European language spread from the area in red</w:t>
       </w:r>
       <w:r>
         <w:t xml:space="preserve"> or thereabouts</w:t>
@@ -266,8 +274,6 @@
       <w:r>
         <w:t xml:space="preserve"> channel has a very entertaining and pretty interesting video describing the evolution and spread of Indo-European languages.</w:t>
       </w:r>
-      <w:bookmarkStart w:id="0" w:name="_GoBack"/>
-      <w:bookmarkEnd w:id="0"/>
     </w:p>
     <w:sectPr>
       <w:pgSz w:w="12240" w:h="15840"/>

</xml_diff>